<commit_message>
modificacion de formularios para incorporacion y cambio de item  04-soporte-administrativo-institucional/rrhh/planilla/ng-planilla#1
</commit_message>
<xml_diff>
--- a/storage/app/form_templates/ActaDePosesionCambioDeItem.docx
+++ b/storage/app/form_templates/ActaDePosesionCambioDeItem.docx
@@ -8,7 +8,6 @@
         <w:jc w:val="center"/>
         <w:rPr>
           <w:b/>
-          <w:b/>
           <w:sz w:val="28"/>
           <w:szCs w:val="32"/>
         </w:rPr>
@@ -28,7 +27,6 @@
         <w:jc w:val="center"/>
         <w:rPr>
           <w:b/>
-          <w:b/>
           <w:sz w:val="12"/>
           <w:szCs w:val="12"/>
         </w:rPr>
@@ -122,24 +120,13 @@
       <w:r>
         <w:rPr>
           <w:rFonts w:ascii="Tahoma" w:hAnsi="Tahoma"/>
-          <w:color w:val="FFFFFF"/>
+          <w:color w:val="000000" w:themeColor="text1"/>
           <w:spacing w:val="-8"/>
           <w:sz w:val="26"/>
           <w:szCs w:val="26"/>
           <w:shd w:fill="auto" w:val="clear"/>
         </w:rPr>
-        <w:t xml:space="preserve"> </w:t>
-      </w:r>
-      <w:r>
-        <w:rPr>
-          <w:rFonts w:ascii="Tahoma" w:hAnsi="Tahoma"/>
-          <w:color w:val="000000" w:themeColor="text1"/>
-          <w:spacing w:val="-8"/>
-          <w:sz w:val="26"/>
-          <w:szCs w:val="26"/>
-          <w:shd w:fill="auto" w:val="clear"/>
-        </w:rPr>
-        <w:t xml:space="preserve">se hizo presente en las oficinas de la ${puesto_nuevo.gerencia} ${ciudadano} ${persona.nombreCompleto} con C.I.  ${persona.ci} ${persona.exp}., designado mediante Resolución Administrativa de Presidencia N° </w:t>
+        <w:t xml:space="preserve">se hizo presente en las oficinas de la ${puesto_nuevo.gerencia} ${ciudadano} ${persona.nombreCompleto} con C.I.  ${persona.ci} ${persona.exp}., ${designado} mediante Resolución Administrativa de Presidencia N° </w:t>
       </w:r>
       <w:r>
         <w:rPr>
@@ -207,29 +194,7 @@
           <w:szCs w:val="26"/>
           <w:shd w:fill="auto" w:val="clear"/>
         </w:rPr>
-        <w:t xml:space="preserve">} ${puesto_nuevo.departamento} </w:t>
-      </w:r>
-      <w:r>
-        <w:rPr>
-          <w:rFonts w:ascii="Tahoma" w:hAnsi="Tahoma"/>
-          <w:color w:val="000000" w:themeColor="text1"/>
-          <w:spacing w:val="-8"/>
-          <w:sz w:val="26"/>
-          <w:szCs w:val="26"/>
-          <w:shd w:fill="auto" w:val="clear"/>
-        </w:rPr>
-        <w:t xml:space="preserve">dependiente </w:t>
-      </w:r>
-      <w:r>
-        <w:rPr>
-          <w:rFonts w:ascii="Tahoma" w:hAnsi="Tahoma"/>
-          <w:color w:val="000000" w:themeColor="text1"/>
-          <w:spacing w:val="-8"/>
-          <w:sz w:val="26"/>
-          <w:szCs w:val="26"/>
-          <w:shd w:fill="auto" w:val="clear"/>
-        </w:rPr>
-        <w:t xml:space="preserve">de la ${puesto_nuevo.gerencia} </w:t>
+        <w:t xml:space="preserve">} ${puesto_nuevo.departamento} dependiente ${puesto_nuevo.gerencia} </w:t>
       </w:r>
       <w:r>
         <w:rPr>
@@ -268,7 +233,6 @@
         <w:jc w:val="both"/>
         <w:rPr>
           <w:rFonts w:ascii="Tahoma" w:hAnsi="Tahoma"/>
-          <w:b/>
           <w:b/>
           <w:spacing w:val="-8"/>
           <w:sz w:val="26"/>
@@ -462,7 +426,35 @@
                 <w:shd w:fill="auto" w:val="clear"/>
                 <w:lang w:val="pt-BR"/>
               </w:rPr>
-              <w:t>${puesto_nuevo.gerencia}</w:t>
+              <w:t>${puesto_nuevo.gerencia</w:t>
+            </w:r>
+            <w:r>
+              <w:rPr>
+                <w:rFonts w:ascii="Tahoma" w:hAnsi="Tahoma"/>
+                <w:b/>
+                <w:i/>
+                <w:color w:val="000000" w:themeColor="text1"/>
+                <w:spacing w:val="-8"/>
+                <w:sz w:val="26"/>
+                <w:szCs w:val="26"/>
+                <w:shd w:fill="auto" w:val="clear"/>
+                <w:lang w:val="pt-BR"/>
+              </w:rPr>
+              <w:t>SinConector</w:t>
+            </w:r>
+            <w:r>
+              <w:rPr>
+                <w:rFonts w:ascii="Tahoma" w:hAnsi="Tahoma"/>
+                <w:b/>
+                <w:i/>
+                <w:color w:val="000000" w:themeColor="text1"/>
+                <w:spacing w:val="-8"/>
+                <w:sz w:val="26"/>
+                <w:szCs w:val="26"/>
+                <w:shd w:fill="auto" w:val="clear"/>
+                <w:lang w:val="pt-BR"/>
+              </w:rPr>
+              <w:t>}</w:t>
             </w:r>
           </w:p>
         </w:tc>
@@ -479,7 +471,6 @@
               <w:jc w:val="center"/>
               <w:rPr>
                 <w:rFonts w:ascii="Tahoma" w:hAnsi="Tahoma"/>
-                <w:b/>
                 <w:b/>
                 <w:i/>
                 <w:i/>

</xml_diff>

<commit_message>
cambios en cambio de item
</commit_message>
<xml_diff>
--- a/storage/app/form_templates/ActaDePosesionCambioDeItem.docx
+++ b/storage/app/form_templates/ActaDePosesionCambioDeItem.docx
@@ -91,7 +91,7 @@
           <w:szCs w:val="26"/>
           <w:shd w:fill="auto" w:val="clear"/>
         </w:rPr>
-        <w:t>ciudad de ${ubicacion} a Hrs. 08:30 del día ${incorporacion.nombreDiaDeIncorporacion} ${</w:t>
+        <w:t>ciudad de ${puestoNuevo.gerenciaUbicacion} a Hrs. 08:30 del día ${incorporacion.nombreDiaIncorporacion} ${</w:t>
       </w:r>
       <w:r>
         <w:rPr>
@@ -103,7 +103,7 @@
           <w:szCs w:val="26"/>
           <w:shd w:fill="auto" w:val="clear"/>
         </w:rPr>
-        <w:t>incorporacion.fechaDeIncorporacion}</w:t>
+        <w:t>incorporacion.fechaIncorporacion}</w:t>
       </w:r>
       <w:r>
         <w:rPr>
@@ -126,7 +126,7 @@
           <w:szCs w:val="26"/>
           <w:shd w:fill="auto" w:val="clear"/>
         </w:rPr>
-        <w:t xml:space="preserve">se hizo presente en las oficinas de la ${puesto_nuevo.gerencia} ${ciudadano} ${persona.nombreCompleto} con C.I.  ${persona.ci} ${persona.exp}., ${designado} mediante Resolución Administrativa de Presidencia N° </w:t>
+        <w:t xml:space="preserve">se hizo presente en las oficinas ${puestoNuevo.gerencia} ${persona.ciudadano} ${persona.nombreCompleto} con C.I.  ${persona.ci} ${persona.exp}., ${persona.designado} mediante Resolución Administrativa de Presidencia N.º </w:t>
       </w:r>
       <w:r>
         <w:rPr>
@@ -149,7 +149,7 @@
           <w:szCs w:val="28"/>
           <w:shd w:fill="auto" w:val="clear"/>
         </w:rPr>
-        <w:t>incorporacion.codigoRAP</w:t>
+        <w:t>incorporacion.codigoRap</w:t>
       </w:r>
       <w:r>
         <w:rPr>
@@ -183,7 +183,7 @@
           <w:szCs w:val="26"/>
           <w:shd w:fill="auto" w:val="clear"/>
         </w:rPr>
-        <w:t>puesto_nuevo.denominacion</w:t>
+        <w:t>puestoNuevo.denominacion</w:t>
       </w:r>
       <w:r>
         <w:rPr>
@@ -194,7 +194,7 @@
           <w:szCs w:val="26"/>
           <w:shd w:fill="auto" w:val="clear"/>
         </w:rPr>
-        <w:t xml:space="preserve">} ${puesto_nuevo.departamento} dependiente ${puesto_nuevo.gerencia} </w:t>
+        <w:t xml:space="preserve">} ${puestoNuevo.departamento} dependiente ${puestoNuevo.gerencia} </w:t>
       </w:r>
       <w:r>
         <w:rPr>
@@ -279,7 +279,7 @@
           <w:szCs w:val="26"/>
           <w:shd w:fill="auto" w:val="clear"/>
         </w:rPr>
-        <w:t>${puesto_nuevo.item}</w:t>
+        <w:t>${puestoNuevo.item}</w:t>
       </w:r>
       <w:r>
         <w:rPr>
@@ -426,35 +426,7 @@
                 <w:shd w:fill="auto" w:val="clear"/>
                 <w:lang w:val="pt-BR"/>
               </w:rPr>
-              <w:t>${puesto_nuevo.gerencia</w:t>
-            </w:r>
-            <w:r>
-              <w:rPr>
-                <w:rFonts w:ascii="Tahoma" w:hAnsi="Tahoma"/>
-                <w:b/>
-                <w:i/>
-                <w:color w:val="000000" w:themeColor="text1"/>
-                <w:spacing w:val="-8"/>
-                <w:sz w:val="26"/>
-                <w:szCs w:val="26"/>
-                <w:shd w:fill="auto" w:val="clear"/>
-                <w:lang w:val="pt-BR"/>
-              </w:rPr>
-              <w:t>SinConector</w:t>
-            </w:r>
-            <w:r>
-              <w:rPr>
-                <w:rFonts w:ascii="Tahoma" w:hAnsi="Tahoma"/>
-                <w:b/>
-                <w:i/>
-                <w:color w:val="000000" w:themeColor="text1"/>
-                <w:spacing w:val="-8"/>
-                <w:sz w:val="26"/>
-                <w:szCs w:val="26"/>
-                <w:shd w:fill="auto" w:val="clear"/>
-                <w:lang w:val="pt-BR"/>
-              </w:rPr>
-              <w:t>}</w:t>
+              <w:t>${puestoNuevo.gerente}</w:t>
             </w:r>
           </w:p>
         </w:tc>

</xml_diff>